<commit_message>
rettet lidt, korektur er læst 1 gang på rettelsen
</commit_message>
<xml_diff>
--- a/Rapport/Design, implementering og test SW Styreboks.SDkort(Læst korrektur 1 gang).docx
+++ b/Rapport/Design, implementering og test SW Styreboks.SDkort(Læst korrektur 1 gang).docx
@@ -1,61 +1,72 @@
 
 <file path=word/document.xml><?xml version="1.0" encoding="utf-8"?>
-<w:document xmlns:wpc="http://schemas.microsoft.com/office/word/2010/wordprocessingCanvas" xmlns:cx="http://schemas.microsoft.com/office/drawing/2014/chartex" xmlns:cx1="http://schemas.microsoft.com/office/drawing/2015/9/8/chartex" xmlns:mc="http://schemas.openxmlformats.org/markup-compatibility/2006" xmlns:o="urn:schemas-microsoft-com:office:office" xmlns:r="http://schemas.openxmlformats.org/officeDocument/2006/relationships" xmlns:m="http://schemas.openxmlformats.org/officeDocument/2006/math" xmlns:v="urn:schemas-microsoft-com:vml" xmlns:wp14="http://schemas.microsoft.com/office/word/2010/wordprocessingDrawing" xmlns:wp="http://schemas.openxmlformats.org/drawingml/2006/wordprocessingDrawing" xmlns:w10="urn:schemas-microsoft-com:office:word" xmlns:w="http://schemas.openxmlformats.org/wordprocessingml/2006/main" xmlns:w14="http://schemas.microsoft.com/office/word/2010/wordml" xmlns:w15="http://schemas.microsoft.com/office/word/2012/wordml" xmlns:w16se="http://schemas.microsoft.com/office/word/2015/wordml/symex" xmlns:wpg="http://schemas.microsoft.com/office/word/2010/wordprocessingGroup" xmlns:wpi="http://schemas.microsoft.com/office/word/2010/wordprocessingInk" xmlns:wne="http://schemas.microsoft.com/office/word/2006/wordml" xmlns:wps="http://schemas.microsoft.com/office/word/2010/wordprocessingShape" mc:Ignorable="w14 w15 w16se wp14">
+<w:document xmlns:wpc="http://schemas.microsoft.com/office/word/2010/wordprocessingCanvas" xmlns:cx="http://schemas.microsoft.com/office/drawing/2014/chartex" xmlns:cx1="http://schemas.microsoft.com/office/drawing/2015/9/8/chartex" xmlns:cx2="http://schemas.microsoft.com/office/drawing/2015/10/21/chartex" xmlns:mc="http://schemas.openxmlformats.org/markup-compatibility/2006" xmlns:o="urn:schemas-microsoft-com:office:office" xmlns:r="http://schemas.openxmlformats.org/officeDocument/2006/relationships" xmlns:m="http://schemas.openxmlformats.org/officeDocument/2006/math" xmlns:v="urn:schemas-microsoft-com:vml" xmlns:wp14="http://schemas.microsoft.com/office/word/2010/wordprocessingDrawing" xmlns:wp="http://schemas.openxmlformats.org/drawingml/2006/wordprocessingDrawing" xmlns:w10="urn:schemas-microsoft-com:office:word" xmlns:w="http://schemas.openxmlformats.org/wordprocessingml/2006/main" xmlns:w14="http://schemas.microsoft.com/office/word/2010/wordml" xmlns:w15="http://schemas.microsoft.com/office/word/2012/wordml" xmlns:w16se="http://schemas.microsoft.com/office/word/2015/wordml/symex" xmlns:wpg="http://schemas.microsoft.com/office/word/2010/wordprocessingGroup" xmlns:wpi="http://schemas.microsoft.com/office/word/2010/wordprocessingInk" xmlns:wne="http://schemas.microsoft.com/office/word/2006/wordml" xmlns:wps="http://schemas.microsoft.com/office/word/2010/wordprocessingShape" mc:Ignorable="w14 w15 w16se wp14">
   <w:body>
     <w:p>
       <w:pPr>
         <w:pStyle w:val="Overskrift1"/>
       </w:pPr>
       <w:r>
-        <w:t>Software design, implementering o</w:t>
-      </w:r>
-      <w:bookmarkStart w:id="0" w:name="_GoBack"/>
-      <w:bookmarkEnd w:id="0"/>
-      <w:r>
-        <w:t xml:space="preserve">g </w:t>
-      </w:r>
-      <w:commentRangeStart w:id="1"/>
+        <w:t xml:space="preserve">Software design, implementering og </w:t>
+      </w:r>
+      <w:commentRangeStart w:id="0"/>
       <w:r>
         <w:t>test</w:t>
       </w:r>
-      <w:commentRangeEnd w:id="1"/>
+      <w:commentRangeEnd w:id="0"/>
       <w:r>
         <w:rPr>
           <w:rStyle w:val="Kommentarhenvisning"/>
           <w:rFonts w:asciiTheme="minorHAnsi" w:eastAsiaTheme="minorHAnsi" w:hAnsiTheme="minorHAnsi" w:cstheme="minorBidi"/>
           <w:color w:val="auto"/>
         </w:rPr>
-        <w:commentReference w:id="1"/>
+        <w:commentReference w:id="0"/>
       </w:r>
     </w:p>
     <w:p>
       <w:pPr>
         <w:pStyle w:val="Overskrift2"/>
       </w:pPr>
-      <w:commentRangeStart w:id="2"/>
+      <w:commentRangeStart w:id="1"/>
       <w:r>
         <w:t>Styreboks</w:t>
       </w:r>
-      <w:commentRangeEnd w:id="2"/>
+      <w:commentRangeEnd w:id="1"/>
       <w:r>
         <w:rPr>
           <w:rStyle w:val="Kommentarhenvisning"/>
           <w:rFonts w:asciiTheme="minorHAnsi" w:eastAsiaTheme="minorHAnsi" w:hAnsiTheme="minorHAnsi" w:cstheme="minorBidi"/>
           <w:color w:val="auto"/>
         </w:rPr>
+        <w:commentReference w:id="1"/>
+      </w:r>
+      <w:r>
+        <w:t>(TF)</w:t>
+      </w:r>
+    </w:p>
+    <w:p>
+      <w:r>
+        <w:t xml:space="preserve">Der er valgt en objektorienteret tilgang til styreboksens software, hvilket muliggør en bedre struktur af koden samt for at lette </w:t>
+      </w:r>
+      <w:commentRangeStart w:id="2"/>
+      <w:r>
+        <w:t>vedligehold</w:t>
+      </w:r>
+      <w:commentRangeEnd w:id="2"/>
+      <w:r>
+        <w:rPr>
+          <w:rStyle w:val="Kommentarhenvisning"/>
+        </w:rPr>
         <w:commentReference w:id="2"/>
       </w:r>
       <w:r>
-        <w:t>(TF)</w:t>
-      </w:r>
-    </w:p>
-    <w:p>
-      <w:r>
-        <w:t xml:space="preserve">Der er valgt en objektorienteret tilgang til styreboksens software, hvilket muliggør en bedre struktur af koden samt for at lette </w:t>
-      </w:r>
+        <w:t xml:space="preserve"> af softwaren på længere sig.</w:t>
+      </w:r>
+    </w:p>
+    <w:p>
       <w:commentRangeStart w:id="3"/>
       <w:r>
-        <w:t>vedligehold</w:t>
+        <w:t xml:space="preserve">Ud fra den i arkitekturfasen udviklede applikationsmodel </w:t>
       </w:r>
       <w:commentRangeEnd w:id="3"/>
       <w:r>
@@ -65,13 +76,20 @@
         <w:commentReference w:id="3"/>
       </w:r>
       <w:r>
-        <w:t xml:space="preserve"> af softwaren på længere sig.</w:t>
-      </w:r>
-    </w:p>
-    <w:p>
+        <w:t xml:space="preserve">for styreboksen </w:t>
+      </w:r>
       <w:commentRangeStart w:id="4"/>
       <w:r>
-        <w:t xml:space="preserve">Ud fra den i arkitekturfasen udviklede applikationsmodel </w:t>
+        <w:t>indledes der design af softwaren til de enkelte klasser</w:t>
+      </w:r>
+      <w:r>
+        <w:t xml:space="preserve"> med </w:t>
+      </w:r>
+      <w:r>
+        <w:t>udgangspunkt</w:t>
+      </w:r>
+      <w:r>
+        <w:t xml:space="preserve"> i det resulterende klassediagram</w:t>
       </w:r>
       <w:commentRangeEnd w:id="4"/>
       <w:r>
@@ -81,20 +99,14 @@
         <w:commentReference w:id="4"/>
       </w:r>
       <w:r>
-        <w:t xml:space="preserve">for styreboksen </w:t>
+        <w:t>. D</w:t>
+      </w:r>
+      <w:r>
+        <w:t xml:space="preserve">er udarbejdes UML klassediagrammer for de enkelte </w:t>
       </w:r>
       <w:commentRangeStart w:id="5"/>
       <w:r>
-        <w:t>indledes der design af softwaren til de enkelte klasser</w:t>
-      </w:r>
-      <w:r>
-        <w:t xml:space="preserve"> med </w:t>
-      </w:r>
-      <w:r>
-        <w:t>udgangspunkt</w:t>
-      </w:r>
-      <w:r>
-        <w:t xml:space="preserve"> i det resulterende klassediagram</w:t>
+        <w:t>klasser</w:t>
       </w:r>
       <w:commentRangeEnd w:id="5"/>
       <w:r>
@@ -104,14 +116,14 @@
         <w:commentReference w:id="5"/>
       </w:r>
       <w:r>
-        <w:t>. D</w:t>
-      </w:r>
-      <w:r>
-        <w:t xml:space="preserve">er udarbejdes UML klassediagrammer for de enkelte </w:t>
+        <w:t xml:space="preserve"> der udvikles, og i den forbindelse</w:t>
+      </w:r>
+      <w:r>
+        <w:t xml:space="preserve"> vælges der at implementere de enkelte </w:t>
       </w:r>
       <w:commentRangeStart w:id="6"/>
       <w:r>
-        <w:t>klasser</w:t>
+        <w:t>uml</w:t>
       </w:r>
       <w:commentRangeEnd w:id="6"/>
       <w:r>
@@ -121,34 +133,7 @@
         <w:commentReference w:id="6"/>
       </w:r>
       <w:r>
-        <w:t xml:space="preserve"> der udvikles, og i den forbindelse</w:t>
-      </w:r>
-      <w:r>
-        <w:t xml:space="preserve"> vælges der at implementere de enkelte </w:t>
-      </w:r>
-      <w:commentRangeStart w:id="7"/>
-      <w:proofErr w:type="spellStart"/>
-      <w:r>
-        <w:t>uml</w:t>
-      </w:r>
-      <w:commentRangeEnd w:id="7"/>
-      <w:proofErr w:type="spellEnd"/>
-      <w:r>
-        <w:rPr>
-          <w:rStyle w:val="Kommentarhenvisning"/>
-        </w:rPr>
-        <w:commentReference w:id="7"/>
-      </w:r>
-      <w:r>
-        <w:t xml:space="preserve"> </w:t>
-      </w:r>
-      <w:proofErr w:type="spellStart"/>
-      <w:r>
-        <w:t>package</w:t>
-      </w:r>
-      <w:proofErr w:type="spellEnd"/>
-      <w:r>
-        <w:t xml:space="preserve"> elementer fra applikationsmodellen som ses på </w:t>
+        <w:t xml:space="preserve"> package elementer fra applikationsmodellen som ses på </w:t>
       </w:r>
       <w:r>
         <w:fldChar w:fldCharType="begin"/>
@@ -200,10 +185,10 @@
             <v:path o:extrusionok="f" gradientshapeok="t" o:connecttype="rect"/>
             <o:lock v:ext="edit" aspectratio="t"/>
           </v:shapetype>
-          <v:shape id="_x0000_i1025" type="#_x0000_t75" style="width:481.5pt;height:369pt" o:ole="">
+          <v:shape id="_x0000_i1025" type="#_x0000_t75" style="width:481.7pt;height:369pt" o:ole="">
             <v:imagedata r:id="rId6" o:title=""/>
           </v:shape>
-          <o:OLEObject Type="Embed" ProgID="Visio.Drawing.15" ShapeID="_x0000_i1025" DrawAspect="Content" ObjectID="_1527054633" r:id="rId7"/>
+          <o:OLEObject Type="Embed" ProgID="Visio.Drawing.15" ShapeID="_x0000_i1025" DrawAspect="Content" ObjectID="_1527059049" r:id="rId7"/>
         </w:object>
       </w:r>
     </w:p>
@@ -211,19 +196,32 @@
       <w:pPr>
         <w:pStyle w:val="Billedtekst"/>
       </w:pPr>
-      <w:bookmarkStart w:id="8" w:name="_Ref453241975"/>
+      <w:bookmarkStart w:id="7" w:name="_Ref453241975"/>
       <w:r>
         <w:t xml:space="preserve">Figur </w:t>
       </w:r>
-      <w:fldSimple w:instr=" SEQ Figur \* ARABIC ">
-        <w:r>
-          <w:rPr>
-            <w:noProof/>
-          </w:rPr>
-          <w:t>1</w:t>
-        </w:r>
-      </w:fldSimple>
-      <w:bookmarkEnd w:id="8"/>
+      <w:r>
+        <w:fldChar w:fldCharType="begin"/>
+      </w:r>
+      <w:r>
+        <w:instrText xml:space="preserve"> SEQ Figur \* ARABIC </w:instrText>
+      </w:r>
+      <w:r>
+        <w:fldChar w:fldCharType="separate"/>
+      </w:r>
+      <w:r>
+        <w:rPr>
+          <w:noProof/>
+        </w:rPr>
+        <w:t>1</w:t>
+      </w:r>
+      <w:r>
+        <w:rPr>
+          <w:noProof/>
+        </w:rPr>
+        <w:fldChar w:fldCharType="end"/>
+      </w:r>
+      <w:bookmarkEnd w:id="7"/>
       <w:r>
         <w:t xml:space="preserve"> - overordnet klassediagram for styreboksen.</w:t>
       </w:r>
@@ -243,9 +241,23 @@
       </w:r>
     </w:p>
     <w:p>
+      <w:commentRangeStart w:id="8"/>
+      <w:r>
+        <w:t xml:space="preserve">SD kort </w:t>
+      </w:r>
+      <w:commentRangeEnd w:id="8"/>
+      <w:r>
+        <w:rPr>
+          <w:rStyle w:val="Kommentarhenvisning"/>
+        </w:rPr>
+        <w:commentReference w:id="8"/>
+      </w:r>
+      <w:r>
+        <w:t xml:space="preserve">driver klassen udvikles ud fra </w:t>
+      </w:r>
       <w:commentRangeStart w:id="9"/>
       <w:r>
-        <w:t xml:space="preserve">SD kort </w:t>
+        <w:t>sd</w:t>
       </w:r>
       <w:commentRangeEnd w:id="9"/>
       <w:r>
@@ -255,74 +267,29 @@
         <w:commentReference w:id="9"/>
       </w:r>
       <w:r>
-        <w:t xml:space="preserve">driver klassen udvikles ud fra </w:t>
+        <w:t xml:space="preserve"> simplifed specifikation der er vedlagt som bilag, der benyttes atmega2560 indbyggede SPI modul til at kommunikere med SD-kortet i SPI mode. </w:t>
+      </w:r>
+    </w:p>
+    <w:p>
+      <w:r>
+        <w:t>Dette gøres ved at designe de enkelte member fun</w:t>
+      </w:r>
+      <w:r>
+        <w:t>c</w:t>
+      </w:r>
+      <w:r>
+        <w:t xml:space="preserve">tions hvorefter disse testes med </w:t>
       </w:r>
       <w:commentRangeStart w:id="10"/>
-      <w:proofErr w:type="spellStart"/>
-      <w:r>
-        <w:t>sd</w:t>
+      <w:r>
+        <w:t xml:space="preserve">sd kort </w:t>
       </w:r>
       <w:commentRangeEnd w:id="10"/>
-      <w:proofErr w:type="spellEnd"/>
       <w:r>
         <w:rPr>
           <w:rStyle w:val="Kommentarhenvisning"/>
         </w:rPr>
         <w:commentReference w:id="10"/>
-      </w:r>
-      <w:r>
-        <w:t xml:space="preserve"> </w:t>
-      </w:r>
-      <w:proofErr w:type="spellStart"/>
-      <w:r>
-        <w:t>simplifed</w:t>
-      </w:r>
-      <w:proofErr w:type="spellEnd"/>
-      <w:r>
-        <w:t xml:space="preserve"> specifikation der er vedlagt som bilag, der benyttes atmega2560 indbyggede SPI modul til at kommunikere med SD-kortet i SPI mode. </w:t>
-      </w:r>
-    </w:p>
-    <w:p>
-      <w:r>
-        <w:t xml:space="preserve">Dette gøres ved at designe de enkelte </w:t>
-      </w:r>
-      <w:proofErr w:type="spellStart"/>
-      <w:r>
-        <w:t>member</w:t>
-      </w:r>
-      <w:proofErr w:type="spellEnd"/>
-      <w:r>
-        <w:t xml:space="preserve"> </w:t>
-      </w:r>
-      <w:proofErr w:type="spellStart"/>
-      <w:r>
-        <w:t>fun</w:t>
-      </w:r>
-      <w:r>
-        <w:t>c</w:t>
-      </w:r>
-      <w:r>
-        <w:t>tions</w:t>
-      </w:r>
-      <w:proofErr w:type="spellEnd"/>
-      <w:r>
-        <w:t xml:space="preserve"> hvorefter disse testes med </w:t>
-      </w:r>
-      <w:commentRangeStart w:id="11"/>
-      <w:proofErr w:type="spellStart"/>
-      <w:r>
-        <w:t>sd</w:t>
-      </w:r>
-      <w:proofErr w:type="spellEnd"/>
-      <w:r>
-        <w:t xml:space="preserve"> kort </w:t>
-      </w:r>
-      <w:commentRangeEnd w:id="11"/>
-      <w:r>
-        <w:rPr>
-          <w:rStyle w:val="Kommentarhenvisning"/>
-        </w:rPr>
-        <w:commentReference w:id="11"/>
       </w:r>
       <w:r>
         <w:t xml:space="preserve">modulet via det vedlagte testprogram. </w:t>
@@ -333,14 +300,23 @@
         <w:lastRenderedPageBreak/>
         <w:t xml:space="preserve">Den mest udfordrende del af softwaren til </w:t>
       </w:r>
+      <w:commentRangeStart w:id="11"/>
+      <w:r>
+        <w:t xml:space="preserve">sd-kort </w:t>
+      </w:r>
+      <w:commentRangeEnd w:id="11"/>
+      <w:r>
+        <w:rPr>
+          <w:rStyle w:val="Kommentarhenvisning"/>
+        </w:rPr>
+        <w:commentReference w:id="11"/>
+      </w:r>
+      <w:r>
+        <w:t xml:space="preserve">driveren ligger i at få initieringsprocessen til at forløbe korrekt da </w:t>
+      </w:r>
       <w:commentRangeStart w:id="12"/>
-      <w:proofErr w:type="spellStart"/>
-      <w:r>
-        <w:t>sd</w:t>
-      </w:r>
-      <w:proofErr w:type="spellEnd"/>
-      <w:r>
-        <w:t xml:space="preserve">-kort </w:t>
+      <w:r>
+        <w:t xml:space="preserve">sd-kort </w:t>
       </w:r>
       <w:commentRangeEnd w:id="12"/>
       <w:r>
@@ -350,16 +326,14 @@
         <w:commentReference w:id="12"/>
       </w:r>
       <w:r>
-        <w:t xml:space="preserve">driveren ligger i at få initieringsprocessen til at forløbe korrekt da </w:t>
+        <w:t>er meget sarte i forhold til timingen på de enkelte kommandoer, hvilket gør at det kan være nødvendigt at gennemgå initi</w:t>
+      </w:r>
+      <w:r>
+        <w:t xml:space="preserve">eringsforløbet mere end en gang. Derudover er der forskel på initierinsprocessen afhængigt af hvilken type </w:t>
       </w:r>
       <w:commentRangeStart w:id="13"/>
-      <w:proofErr w:type="spellStart"/>
-      <w:r>
-        <w:t>sd</w:t>
-      </w:r>
-      <w:proofErr w:type="spellEnd"/>
-      <w:r>
-        <w:t xml:space="preserve">-kort </w:t>
+      <w:r>
+        <w:t xml:space="preserve">sd kort </w:t>
       </w:r>
       <w:commentRangeEnd w:id="13"/>
       <w:r>
@@ -369,27 +343,11 @@
         <w:commentReference w:id="13"/>
       </w:r>
       <w:r>
-        <w:t>er meget sarte i forhold til timingen på de enkelte kommandoer, hvilket gør at det kan være nødvendigt at gennemgå initi</w:t>
-      </w:r>
-      <w:r>
-        <w:t xml:space="preserve">eringsforløbet mere end en gang. Derudover er der forskel på </w:t>
-      </w:r>
-      <w:proofErr w:type="spellStart"/>
-      <w:r>
-        <w:t>initierinsprocessen</w:t>
-      </w:r>
-      <w:proofErr w:type="spellEnd"/>
-      <w:r>
-        <w:t xml:space="preserve"> afhængigt af hvilken type </w:t>
+        <w:t xml:space="preserve">der anvendes, her i projektet er der anvendt et kingston </w:t>
       </w:r>
       <w:commentRangeStart w:id="14"/>
-      <w:proofErr w:type="spellStart"/>
-      <w:r>
-        <w:t>sd</w:t>
-      </w:r>
-      <w:proofErr w:type="spellEnd"/>
-      <w:r>
-        <w:t xml:space="preserve"> kort </w:t>
+      <w:r>
+        <w:t>SD kort</w:t>
       </w:r>
       <w:commentRangeEnd w:id="14"/>
       <w:r>
@@ -399,19 +357,11 @@
         <w:commentReference w:id="14"/>
       </w:r>
       <w:r>
-        <w:t xml:space="preserve">der anvendes, her i projektet er der anvendt et </w:t>
-      </w:r>
-      <w:proofErr w:type="spellStart"/>
-      <w:r>
-        <w:t>kingston</w:t>
-      </w:r>
-      <w:proofErr w:type="spellEnd"/>
-      <w:r>
-        <w:t xml:space="preserve"> </w:t>
+        <w:t xml:space="preserve"> af typen SDHC der er et </w:t>
       </w:r>
       <w:commentRangeStart w:id="15"/>
       <w:r>
-        <w:t>SD kort</w:t>
+        <w:t xml:space="preserve">high capasity </w:t>
       </w:r>
       <w:commentRangeEnd w:id="15"/>
       <w:r>
@@ -421,24 +371,14 @@
         <w:commentReference w:id="15"/>
       </w:r>
       <w:r>
-        <w:t xml:space="preserve"> af typen SDHC der er et </w:t>
+        <w:t>kort der kun kan læses og skrives fra i hele 512 bytes blokke.</w:t>
+      </w:r>
+      <w:r>
+        <w:t xml:space="preserve"> Driveren er for at holde den simpel lavet så den kun understøtter </w:t>
       </w:r>
       <w:commentRangeStart w:id="16"/>
-      <w:proofErr w:type="spellStart"/>
-      <w:r>
-        <w:t>high</w:t>
-      </w:r>
-      <w:proofErr w:type="spellEnd"/>
-      <w:r>
-        <w:t xml:space="preserve"> </w:t>
-      </w:r>
-      <w:proofErr w:type="spellStart"/>
-      <w:r>
-        <w:t>capasity</w:t>
-      </w:r>
-      <w:proofErr w:type="spellEnd"/>
-      <w:r>
-        <w:t xml:space="preserve"> </w:t>
+      <w:r>
+        <w:t xml:space="preserve">sd kort </w:t>
       </w:r>
       <w:commentRangeEnd w:id="16"/>
       <w:r>
@@ -448,19 +388,16 @@
         <w:commentReference w:id="16"/>
       </w:r>
       <w:r>
-        <w:t>kort der kun kan læses og skrives fra i hele 512 bytes blokke.</w:t>
-      </w:r>
-      <w:r>
-        <w:t xml:space="preserve"> Driveren er for at holde den simpel lavet så den kun understøtter </w:t>
+        <w:t>af denne type.</w:t>
+      </w:r>
+    </w:p>
+    <w:p>
+      <w:r>
+        <w:t xml:space="preserve">For en detaljeret beskrivelse af initieringen af </w:t>
       </w:r>
       <w:commentRangeStart w:id="17"/>
-      <w:proofErr w:type="spellStart"/>
-      <w:r>
-        <w:t>sd</w:t>
-      </w:r>
-      <w:proofErr w:type="spellEnd"/>
-      <w:r>
-        <w:t xml:space="preserve"> kort </w:t>
+      <w:r>
+        <w:t xml:space="preserve">sd-kortet </w:t>
       </w:r>
       <w:commentRangeEnd w:id="17"/>
       <w:r>
@@ -470,21 +407,11 @@
         <w:commentReference w:id="17"/>
       </w:r>
       <w:r>
-        <w:t>af denne type.</w:t>
-      </w:r>
-    </w:p>
-    <w:p>
-      <w:r>
-        <w:t xml:space="preserve">For en detaljeret beskrivelse af initieringen af </w:t>
+        <w:t xml:space="preserve">se </w:t>
       </w:r>
       <w:commentRangeStart w:id="18"/>
-      <w:proofErr w:type="spellStart"/>
-      <w:r>
-        <w:t>sd</w:t>
-      </w:r>
-      <w:proofErr w:type="spellEnd"/>
-      <w:r>
-        <w:t xml:space="preserve">-kortet </w:t>
+      <w:r>
+        <w:t>projektdokumentationen</w:t>
       </w:r>
       <w:commentRangeEnd w:id="18"/>
       <w:r>
@@ -494,20 +421,6 @@
         <w:commentReference w:id="18"/>
       </w:r>
       <w:r>
-        <w:t xml:space="preserve">se </w:t>
-      </w:r>
-      <w:commentRangeStart w:id="19"/>
-      <w:r>
-        <w:t>projektdokumentationen</w:t>
-      </w:r>
-      <w:commentRangeEnd w:id="19"/>
-      <w:r>
-        <w:rPr>
-          <w:rStyle w:val="Kommentarhenvisning"/>
-        </w:rPr>
-        <w:commentReference w:id="19"/>
-      </w:r>
-      <w:r>
         <w:t>.</w:t>
       </w:r>
     </w:p>
@@ -546,10 +459,10 @@
       </w:pPr>
       <w:r>
         <w:object w:dxaOrig="5476" w:dyaOrig="5670" w14:anchorId="6FA9AAC5">
-          <v:shape id="_x0000_i1026" type="#_x0000_t75" style="width:353.25pt;height:366pt" o:ole="">
+          <v:shape id="_x0000_i1026" type="#_x0000_t75" style="width:353.15pt;height:366pt" o:ole="">
             <v:imagedata r:id="rId8" o:title=""/>
           </v:shape>
-          <o:OLEObject Type="Embed" ProgID="Visio.Drawing.15" ShapeID="_x0000_i1026" DrawAspect="Content" ObjectID="_1527054634" r:id="rId9"/>
+          <o:OLEObject Type="Embed" ProgID="Visio.Drawing.15" ShapeID="_x0000_i1026" DrawAspect="Content" ObjectID="_1527059050" r:id="rId9"/>
         </w:object>
       </w:r>
     </w:p>
@@ -557,59 +470,53 @@
       <w:pPr>
         <w:pStyle w:val="Billedtekst"/>
       </w:pPr>
-      <w:bookmarkStart w:id="20" w:name="_Ref453244147"/>
+      <w:bookmarkStart w:id="19" w:name="_Ref453244147"/>
       <w:r>
         <w:t xml:space="preserve">Figur </w:t>
       </w:r>
-      <w:fldSimple w:instr=" SEQ Figur \* ARABIC ">
-        <w:r>
-          <w:rPr>
-            <w:noProof/>
-          </w:rPr>
-          <w:t>2</w:t>
-        </w:r>
-      </w:fldSimple>
+      <w:r>
+        <w:fldChar w:fldCharType="begin"/>
+      </w:r>
+      <w:r>
+        <w:instrText xml:space="preserve"> SEQ Figur \* ARABIC </w:instrText>
+      </w:r>
+      <w:r>
+        <w:fldChar w:fldCharType="separate"/>
+      </w:r>
+      <w:r>
+        <w:rPr>
+          <w:noProof/>
+        </w:rPr>
+        <w:t>2</w:t>
+      </w:r>
+      <w:r>
+        <w:rPr>
+          <w:noProof/>
+        </w:rPr>
+        <w:fldChar w:fldCharType="end"/>
+      </w:r>
+      <w:bookmarkEnd w:id="19"/>
+      <w:r>
+        <w:t xml:space="preserve"> - klassediagram for sdCard klassen</w:t>
+      </w:r>
+    </w:p>
+    <w:p>
+      <w:r>
+        <w:t xml:space="preserve">Den færdige klasse testes med det vedlagte testprogram for </w:t>
+      </w:r>
+      <w:r>
+        <w:t>SD</w:t>
+      </w:r>
+      <w:r>
+        <w:t xml:space="preserve">-kort, </w:t>
+      </w:r>
+      <w:r>
+        <w:t xml:space="preserve">hvor der via en USB tilkoblet PC sendes testdata via UART </w:t>
+      </w:r>
+      <w:bookmarkStart w:id="20" w:name="_GoBack"/>
       <w:bookmarkEnd w:id="20"/>
       <w:r>
-        <w:t xml:space="preserve"> - klassediagram for </w:t>
-      </w:r>
-      <w:proofErr w:type="spellStart"/>
-      <w:r>
-        <w:t>sdCard</w:t>
-      </w:r>
-      <w:proofErr w:type="spellEnd"/>
-      <w:r>
-        <w:t xml:space="preserve"> klassen</w:t>
-      </w:r>
-    </w:p>
-    <w:p>
-      <w:r>
-        <w:t xml:space="preserve">Den færdige klasse testes med det vedlagte testprogram for </w:t>
-      </w:r>
-      <w:r>
-        <w:t>SD</w:t>
-      </w:r>
-      <w:r>
-        <w:t xml:space="preserve">-kort, hvorefter kortet sættes til en pc og det tjekkes om de data der skulle ligge på kortet efterfølgende ligger der, dette gøres ved hjælp af programmet </w:t>
-      </w:r>
-      <w:proofErr w:type="spellStart"/>
-      <w:r>
-        <w:t>HxD</w:t>
-      </w:r>
-      <w:proofErr w:type="spellEnd"/>
-      <w:r>
-        <w:t xml:space="preserve"> ( </w:t>
-      </w:r>
-      <w:hyperlink r:id="rId10" w:history="1">
-        <w:r>
-          <w:rPr>
-            <w:rStyle w:val="Hyperlink"/>
-          </w:rPr>
-          <w:t>https://mh-nexus.de/en/hxd/</w:t>
-        </w:r>
-      </w:hyperlink>
-      <w:r>
-        <w:t xml:space="preserve"> ).</w:t>
+        <w:t>indeholdende hvad der skrives på til SD-kortet, samt hvad der udlæses. De skulle gerne være ens.</w:t>
       </w:r>
     </w:p>
     <w:sectPr>
@@ -623,8 +530,8 @@
 </file>
 
 <file path=word/comments.xml><?xml version="1.0" encoding="utf-8"?>
-<w:comments xmlns:wpc="http://schemas.microsoft.com/office/word/2010/wordprocessingCanvas" xmlns:cx="http://schemas.microsoft.com/office/drawing/2014/chartex" xmlns:cx1="http://schemas.microsoft.com/office/drawing/2015/9/8/chartex" xmlns:mc="http://schemas.openxmlformats.org/markup-compatibility/2006" xmlns:o="urn:schemas-microsoft-com:office:office" xmlns:r="http://schemas.openxmlformats.org/officeDocument/2006/relationships" xmlns:m="http://schemas.openxmlformats.org/officeDocument/2006/math" xmlns:v="urn:schemas-microsoft-com:vml" xmlns:wp14="http://schemas.microsoft.com/office/word/2010/wordprocessingDrawing" xmlns:wp="http://schemas.openxmlformats.org/drawingml/2006/wordprocessingDrawing" xmlns:w10="urn:schemas-microsoft-com:office:word" xmlns:w="http://schemas.openxmlformats.org/wordprocessingml/2006/main" xmlns:w14="http://schemas.microsoft.com/office/word/2010/wordml" xmlns:w15="http://schemas.microsoft.com/office/word/2012/wordml" xmlns:w16se="http://schemas.microsoft.com/office/word/2015/wordml/symex" xmlns:wpg="http://schemas.microsoft.com/office/word/2010/wordprocessingGroup" xmlns:wpi="http://schemas.microsoft.com/office/word/2010/wordprocessingInk" xmlns:wne="http://schemas.microsoft.com/office/word/2006/wordml" xmlns:wps="http://schemas.microsoft.com/office/word/2010/wordprocessingShape" mc:Ignorable="w14 w15 w16se wp14">
-  <w:comment w:id="1" w:author="Dennis Poulsen" w:date="2016-06-10T09:04:00Z" w:initials="DP">
+<w:comments xmlns:wpc="http://schemas.microsoft.com/office/word/2010/wordprocessingCanvas" xmlns:cx="http://schemas.microsoft.com/office/drawing/2014/chartex" xmlns:cx1="http://schemas.microsoft.com/office/drawing/2015/9/8/chartex" xmlns:cx2="http://schemas.microsoft.com/office/drawing/2015/10/21/chartex" xmlns:mc="http://schemas.openxmlformats.org/markup-compatibility/2006" xmlns:o="urn:schemas-microsoft-com:office:office" xmlns:r="http://schemas.openxmlformats.org/officeDocument/2006/relationships" xmlns:m="http://schemas.openxmlformats.org/officeDocument/2006/math" xmlns:v="urn:schemas-microsoft-com:vml" xmlns:wp14="http://schemas.microsoft.com/office/word/2010/wordprocessingDrawing" xmlns:wp="http://schemas.openxmlformats.org/drawingml/2006/wordprocessingDrawing" xmlns:w10="urn:schemas-microsoft-com:office:word" xmlns:w="http://schemas.openxmlformats.org/wordprocessingml/2006/main" xmlns:w14="http://schemas.microsoft.com/office/word/2010/wordml" xmlns:w15="http://schemas.microsoft.com/office/word/2012/wordml" xmlns:w16se="http://schemas.microsoft.com/office/word/2015/wordml/symex" xmlns:wpg="http://schemas.microsoft.com/office/word/2010/wordprocessingGroup" xmlns:wpi="http://schemas.microsoft.com/office/word/2010/wordprocessingInk" xmlns:wne="http://schemas.microsoft.com/office/word/2006/wordml" xmlns:wps="http://schemas.microsoft.com/office/word/2010/wordprocessingShape" mc:Ignorable="w14 w15 w16se wp14">
+  <w:comment w:id="0" w:author="Dennis Poulsen" w:date="2016-06-10T09:04:00Z" w:initials="DP">
     <w:p>
       <w:pPr>
         <w:pStyle w:val="Kommentartekst"/>
@@ -640,7 +547,7 @@
       </w:r>
     </w:p>
   </w:comment>
-  <w:comment w:id="2" w:author="Dennis Poulsen" w:date="2016-06-10T08:52:00Z" w:initials="DP">
+  <w:comment w:id="1" w:author="Dennis Poulsen" w:date="2016-06-10T08:52:00Z" w:initials="DP">
     <w:p>
       <w:pPr>
         <w:pStyle w:val="Kommentartekst"/>
@@ -656,7 +563,7 @@
       </w:r>
     </w:p>
   </w:comment>
-  <w:comment w:id="3" w:author="Dennis Poulsen" w:date="2016-06-10T08:53:00Z" w:initials="DP">
+  <w:comment w:id="2" w:author="Dennis Poulsen" w:date="2016-06-10T08:53:00Z" w:initials="DP">
     <w:p>
       <w:pPr>
         <w:pStyle w:val="Kommentartekst"/>
@@ -672,7 +579,7 @@
       </w:r>
     </w:p>
   </w:comment>
-  <w:comment w:id="4" w:author="Dennis Poulsen" w:date="2016-06-10T08:54:00Z" w:initials="DP">
+  <w:comment w:id="3" w:author="Dennis Poulsen" w:date="2016-06-10T08:54:00Z" w:initials="DP">
     <w:p>
       <w:pPr>
         <w:pStyle w:val="Kommentartekst"/>
@@ -696,7 +603,7 @@
       </w:r>
     </w:p>
   </w:comment>
-  <w:comment w:id="5" w:author="Dennis Poulsen" w:date="2016-06-10T08:55:00Z" w:initials="DP">
+  <w:comment w:id="4" w:author="Dennis Poulsen" w:date="2016-06-10T08:55:00Z" w:initials="DP">
     <w:p>
       <w:pPr>
         <w:pStyle w:val="Kommentartekst"/>
@@ -709,6 +616,22 @@
       </w:r>
       <w:r>
         <w:t xml:space="preserve">Formulering? </w:t>
+      </w:r>
+    </w:p>
+  </w:comment>
+  <w:comment w:id="5" w:author="Dennis Poulsen" w:date="2016-06-10T08:56:00Z" w:initials="DP">
+    <w:p>
+      <w:pPr>
+        <w:pStyle w:val="Kommentartekst"/>
+      </w:pPr>
+      <w:r>
+        <w:rPr>
+          <w:rStyle w:val="Kommentarhenvisning"/>
+        </w:rPr>
+        <w:annotationRef/>
+      </w:r>
+      <w:r>
+        <w:t>Manglende komma</w:t>
       </w:r>
     </w:p>
   </w:comment>
@@ -724,11 +647,11 @@
         <w:annotationRef/>
       </w:r>
       <w:r>
-        <w:t>Manglende komma</w:t>
+        <w:t>UML</w:t>
       </w:r>
     </w:p>
   </w:comment>
-  <w:comment w:id="7" w:author="Dennis Poulsen" w:date="2016-06-10T08:56:00Z" w:initials="DP">
+  <w:comment w:id="8" w:author="Dennis Poulsen" w:date="2016-06-10T08:58:00Z" w:initials="DP">
     <w:p>
       <w:pPr>
         <w:pStyle w:val="Kommentartekst"/>
@@ -740,7 +663,7 @@
         <w:annotationRef/>
       </w:r>
       <w:r>
-        <w:t>UML</w:t>
+        <w:t>SD-kort</w:t>
       </w:r>
     </w:p>
   </w:comment>
@@ -756,7 +679,7 @@
         <w:annotationRef/>
       </w:r>
       <w:r>
-        <w:t>SD-kort</w:t>
+        <w:t>SD</w:t>
       </w:r>
     </w:p>
   </w:comment>
@@ -772,11 +695,11 @@
         <w:annotationRef/>
       </w:r>
       <w:r>
-        <w:t>SD</w:t>
+        <w:t>SD-kort</w:t>
       </w:r>
     </w:p>
   </w:comment>
-  <w:comment w:id="11" w:author="Dennis Poulsen" w:date="2016-06-10T08:58:00Z" w:initials="DP">
+  <w:comment w:id="11" w:author="Dennis Poulsen" w:date="2016-06-10T08:59:00Z" w:initials="DP">
     <w:p>
       <w:pPr>
         <w:pStyle w:val="Kommentartekst"/>
@@ -792,7 +715,7 @@
       </w:r>
     </w:p>
   </w:comment>
-  <w:comment w:id="12" w:author="Dennis Poulsen" w:date="2016-06-10T08:59:00Z" w:initials="DP">
+  <w:comment w:id="12" w:author="Dennis Poulsen" w:date="2016-06-10T09:00:00Z" w:initials="DP">
     <w:p>
       <w:pPr>
         <w:pStyle w:val="Kommentartekst"/>
@@ -808,7 +731,7 @@
       </w:r>
     </w:p>
   </w:comment>
-  <w:comment w:id="13" w:author="Dennis Poulsen" w:date="2016-06-10T09:00:00Z" w:initials="DP">
+  <w:comment w:id="13" w:author="Dennis Poulsen" w:date="2016-06-10T08:59:00Z" w:initials="DP">
     <w:p>
       <w:pPr>
         <w:pStyle w:val="Kommentartekst"/>
@@ -824,7 +747,7 @@
       </w:r>
     </w:p>
   </w:comment>
-  <w:comment w:id="14" w:author="Dennis Poulsen" w:date="2016-06-10T08:59:00Z" w:initials="DP">
+  <w:comment w:id="14" w:author="Dennis Poulsen" w:date="2016-06-10T09:02:00Z" w:initials="DP">
     <w:p>
       <w:pPr>
         <w:pStyle w:val="Kommentartekst"/>
@@ -840,7 +763,7 @@
       </w:r>
     </w:p>
   </w:comment>
-  <w:comment w:id="15" w:author="Dennis Poulsen" w:date="2016-06-10T09:02:00Z" w:initials="DP">
+  <w:comment w:id="15" w:author="Dennis Poulsen" w:date="2016-06-10T09:00:00Z" w:initials="DP">
     <w:p>
       <w:pPr>
         <w:pStyle w:val="Kommentartekst"/>
@@ -852,7 +775,7 @@
         <w:annotationRef/>
       </w:r>
       <w:r>
-        <w:t>SD-kort</w:t>
+        <w:t>High capacity</w:t>
       </w:r>
     </w:p>
   </w:comment>
@@ -867,17 +790,9 @@
         </w:rPr>
         <w:annotationRef/>
       </w:r>
-      <w:r>
-        <w:t xml:space="preserve">High </w:t>
-      </w:r>
-      <w:proofErr w:type="spellStart"/>
-      <w:r>
-        <w:t>capacity</w:t>
-      </w:r>
-      <w:proofErr w:type="spellEnd"/>
     </w:p>
   </w:comment>
-  <w:comment w:id="17" w:author="Dennis Poulsen" w:date="2016-06-10T09:00:00Z" w:initials="DP">
+  <w:comment w:id="17" w:author="Dennis Poulsen" w:date="2016-06-10T09:01:00Z" w:initials="DP">
     <w:p>
       <w:pPr>
         <w:pStyle w:val="Kommentartekst"/>
@@ -887,26 +802,13 @@
           <w:rStyle w:val="Kommentarhenvisning"/>
         </w:rPr>
         <w:annotationRef/>
+      </w:r>
+      <w:r>
+        <w:t>SD-kortet</w:t>
       </w:r>
     </w:p>
   </w:comment>
   <w:comment w:id="18" w:author="Dennis Poulsen" w:date="2016-06-10T09:01:00Z" w:initials="DP">
-    <w:p>
-      <w:pPr>
-        <w:pStyle w:val="Kommentartekst"/>
-      </w:pPr>
-      <w:r>
-        <w:rPr>
-          <w:rStyle w:val="Kommentarhenvisning"/>
-        </w:rPr>
-        <w:annotationRef/>
-      </w:r>
-      <w:r>
-        <w:t>SD-kortet</w:t>
-      </w:r>
-    </w:p>
-  </w:comment>
-  <w:comment w:id="19" w:author="Dennis Poulsen" w:date="2016-06-10T09:01:00Z" w:initials="DP">
     <w:p>
       <w:pPr>
         <w:pStyle w:val="Kommentartekst"/>
@@ -926,7 +828,7 @@
 </file>
 
 <file path=word/commentsExtended.xml><?xml version="1.0" encoding="utf-8"?>
-<w15:commentsEx xmlns:wpc="http://schemas.microsoft.com/office/word/2010/wordprocessingCanvas" xmlns:cx="http://schemas.microsoft.com/office/drawing/2014/chartex" xmlns:cx1="http://schemas.microsoft.com/office/drawing/2015/9/8/chartex" xmlns:mc="http://schemas.openxmlformats.org/markup-compatibility/2006" xmlns:o="urn:schemas-microsoft-com:office:office" xmlns:r="http://schemas.openxmlformats.org/officeDocument/2006/relationships" xmlns:m="http://schemas.openxmlformats.org/officeDocument/2006/math" xmlns:v="urn:schemas-microsoft-com:vml" xmlns:wp14="http://schemas.microsoft.com/office/word/2010/wordprocessingDrawing" xmlns:wp="http://schemas.openxmlformats.org/drawingml/2006/wordprocessingDrawing" xmlns:w10="urn:schemas-microsoft-com:office:word" xmlns:w="http://schemas.openxmlformats.org/wordprocessingml/2006/main" xmlns:w14="http://schemas.microsoft.com/office/word/2010/wordml" xmlns:w15="http://schemas.microsoft.com/office/word/2012/wordml" xmlns:w16se="http://schemas.microsoft.com/office/word/2015/wordml/symex" xmlns:wpg="http://schemas.microsoft.com/office/word/2010/wordprocessingGroup" xmlns:wpi="http://schemas.microsoft.com/office/word/2010/wordprocessingInk" xmlns:wne="http://schemas.microsoft.com/office/word/2006/wordml" xmlns:wps="http://schemas.microsoft.com/office/word/2010/wordprocessingShape" mc:Ignorable="w14 w15 w16se wp14">
+<w15:commentsEx xmlns:wpc="http://schemas.microsoft.com/office/word/2010/wordprocessingCanvas" xmlns:cx="http://schemas.microsoft.com/office/drawing/2014/chartex" xmlns:cx1="http://schemas.microsoft.com/office/drawing/2015/9/8/chartex" xmlns:cx2="http://schemas.microsoft.com/office/drawing/2015/10/21/chartex" xmlns:mc="http://schemas.openxmlformats.org/markup-compatibility/2006" xmlns:o="urn:schemas-microsoft-com:office:office" xmlns:r="http://schemas.openxmlformats.org/officeDocument/2006/relationships" xmlns:m="http://schemas.openxmlformats.org/officeDocument/2006/math" xmlns:v="urn:schemas-microsoft-com:vml" xmlns:wp14="http://schemas.microsoft.com/office/word/2010/wordprocessingDrawing" xmlns:wp="http://schemas.openxmlformats.org/drawingml/2006/wordprocessingDrawing" xmlns:w10="urn:schemas-microsoft-com:office:word" xmlns:w="http://schemas.openxmlformats.org/wordprocessingml/2006/main" xmlns:w14="http://schemas.microsoft.com/office/word/2010/wordml" xmlns:w15="http://schemas.microsoft.com/office/word/2012/wordml" xmlns:w16se="http://schemas.microsoft.com/office/word/2015/wordml/symex" xmlns:wpg="http://schemas.microsoft.com/office/word/2010/wordprocessingGroup" xmlns:wpi="http://schemas.microsoft.com/office/word/2010/wordprocessingInk" xmlns:wne="http://schemas.microsoft.com/office/word/2006/wordml" xmlns:wps="http://schemas.microsoft.com/office/word/2010/wordprocessingShape" mc:Ignorable="w14 w15 w16se wp14">
   <w15:commentEx w15:paraId="365E9FB0" w15:done="0"/>
   <w15:commentEx w15:paraId="0D7DA90B" w15:done="0"/>
   <w15:commentEx w15:paraId="28CAB51C" w15:done="0"/>
@@ -949,7 +851,7 @@
 </file>
 
 <file path=word/people.xml><?xml version="1.0" encoding="utf-8"?>
-<w15:people xmlns:wpc="http://schemas.microsoft.com/office/word/2010/wordprocessingCanvas" xmlns:cx="http://schemas.microsoft.com/office/drawing/2014/chartex" xmlns:cx1="http://schemas.microsoft.com/office/drawing/2015/9/8/chartex" xmlns:mc="http://schemas.openxmlformats.org/markup-compatibility/2006" xmlns:o="urn:schemas-microsoft-com:office:office" xmlns:r="http://schemas.openxmlformats.org/officeDocument/2006/relationships" xmlns:m="http://schemas.openxmlformats.org/officeDocument/2006/math" xmlns:v="urn:schemas-microsoft-com:vml" xmlns:wp14="http://schemas.microsoft.com/office/word/2010/wordprocessingDrawing" xmlns:wp="http://schemas.openxmlformats.org/drawingml/2006/wordprocessingDrawing" xmlns:w10="urn:schemas-microsoft-com:office:word" xmlns:w="http://schemas.openxmlformats.org/wordprocessingml/2006/main" xmlns:w14="http://schemas.microsoft.com/office/word/2010/wordml" xmlns:w15="http://schemas.microsoft.com/office/word/2012/wordml" xmlns:w16se="http://schemas.microsoft.com/office/word/2015/wordml/symex" xmlns:wpg="http://schemas.microsoft.com/office/word/2010/wordprocessingGroup" xmlns:wpi="http://schemas.microsoft.com/office/word/2010/wordprocessingInk" xmlns:wne="http://schemas.microsoft.com/office/word/2006/wordml" xmlns:wps="http://schemas.microsoft.com/office/word/2010/wordprocessingShape" mc:Ignorable="w14 w15 w16se wp14">
+<w15:people xmlns:wpc="http://schemas.microsoft.com/office/word/2010/wordprocessingCanvas" xmlns:cx="http://schemas.microsoft.com/office/drawing/2014/chartex" xmlns:cx1="http://schemas.microsoft.com/office/drawing/2015/9/8/chartex" xmlns:cx2="http://schemas.microsoft.com/office/drawing/2015/10/21/chartex" xmlns:mc="http://schemas.openxmlformats.org/markup-compatibility/2006" xmlns:o="urn:schemas-microsoft-com:office:office" xmlns:r="http://schemas.openxmlformats.org/officeDocument/2006/relationships" xmlns:m="http://schemas.openxmlformats.org/officeDocument/2006/math" xmlns:v="urn:schemas-microsoft-com:vml" xmlns:wp14="http://schemas.microsoft.com/office/word/2010/wordprocessingDrawing" xmlns:wp="http://schemas.openxmlformats.org/drawingml/2006/wordprocessingDrawing" xmlns:w10="urn:schemas-microsoft-com:office:word" xmlns:w="http://schemas.openxmlformats.org/wordprocessingml/2006/main" xmlns:w14="http://schemas.microsoft.com/office/word/2010/wordml" xmlns:w15="http://schemas.microsoft.com/office/word/2012/wordml" xmlns:w16se="http://schemas.microsoft.com/office/word/2015/wordml/symex" xmlns:wpg="http://schemas.microsoft.com/office/word/2010/wordprocessingGroup" xmlns:wpi="http://schemas.microsoft.com/office/word/2010/wordprocessingInk" xmlns:wne="http://schemas.microsoft.com/office/word/2006/wordml" xmlns:wps="http://schemas.microsoft.com/office/word/2010/wordprocessingShape" mc:Ignorable="w14 w15 w16se wp14">
   <w15:person w15:author="Dennis Poulsen">
     <w15:presenceInfo w15:providerId="Windows Live" w15:userId="d3b2522001ff7ccd"/>
   </w15:person>
@@ -973,7 +875,7 @@
       </w:pPr>
     </w:pPrDefault>
   </w:docDefaults>
-  <w:latentStyles w:defLockedState="0" w:defUIPriority="99" w:defSemiHidden="0" w:defUnhideWhenUsed="0" w:defQFormat="0" w:count="371">
+  <w:latentStyles w:defLockedState="0" w:defUIPriority="99" w:defSemiHidden="0" w:defUnhideWhenUsed="0" w:defQFormat="0" w:count="372">
     <w:lsdException w:name="Normal" w:uiPriority="0" w:qFormat="1"/>
     <w:lsdException w:name="heading 1" w:uiPriority="9" w:qFormat="1"/>
     <w:lsdException w:name="heading 2" w:semiHidden="1" w:uiPriority="9" w:unhideWhenUsed="1" w:qFormat="1"/>
@@ -1079,7 +981,6 @@
     <w:lsdException w:name="HTML Sample" w:semiHidden="1" w:unhideWhenUsed="1"/>
     <w:lsdException w:name="HTML Typewriter" w:semiHidden="1" w:unhideWhenUsed="1"/>
     <w:lsdException w:name="HTML Variable" w:semiHidden="1" w:unhideWhenUsed="1"/>
-    <w:lsdException w:name="Normal Table" w:semiHidden="1" w:unhideWhenUsed="1"/>
     <w:lsdException w:name="annotation subject" w:semiHidden="1" w:unhideWhenUsed="1"/>
     <w:lsdException w:name="No List" w:semiHidden="1" w:unhideWhenUsed="1"/>
     <w:lsdException w:name="Outline List 1" w:semiHidden="1" w:unhideWhenUsed="1"/>
@@ -1126,10 +1027,8 @@
     <w:lsdException w:name="Table Subtle 2" w:semiHidden="1" w:unhideWhenUsed="1"/>
     <w:lsdException w:name="Table Web 1" w:semiHidden="1" w:unhideWhenUsed="1"/>
     <w:lsdException w:name="Table Web 2" w:semiHidden="1" w:unhideWhenUsed="1"/>
-    <w:lsdException w:name="Table Web 3" w:semiHidden="1" w:unhideWhenUsed="1"/>
     <w:lsdException w:name="Balloon Text" w:semiHidden="1" w:unhideWhenUsed="1"/>
     <w:lsdException w:name="Table Grid" w:uiPriority="39"/>
-    <w:lsdException w:name="Table Theme" w:semiHidden="1" w:unhideWhenUsed="1"/>
     <w:lsdException w:name="Placeholder Text" w:semiHidden="1"/>
     <w:lsdException w:name="No Spacing" w:uiPriority="1" w:qFormat="1"/>
     <w:lsdException w:name="Light Shading" w:uiPriority="60"/>
@@ -1345,6 +1244,7 @@
     <w:lsdException w:name="List Table 5 Dark Accent 6" w:uiPriority="50"/>
     <w:lsdException w:name="List Table 6 Colorful Accent 6" w:uiPriority="51"/>
     <w:lsdException w:name="List Table 7 Colorful Accent 6" w:uiPriority="52"/>
+    <w:lsdException w:name="Mention" w:semiHidden="1" w:unhideWhenUsed="1"/>
   </w:latentStyles>
   <w:style w:type="paragraph" w:default="1" w:styleId="Normal">
     <w:name w:val="Normal"/>

</xml_diff>

<commit_message>
lille update dennis har læst 1 korrektur på updaten.
</commit_message>
<xml_diff>
--- a/Rapport/Design, implementering og test SW Styreboks.SDkort(Læst korrektur 1 gang).docx
+++ b/Rapport/Design, implementering og test SW Styreboks.SDkort(Læst korrektur 1 gang).docx
@@ -186,9 +186,9 @@
             <o:lock v:ext="edit" aspectratio="t"/>
           </v:shapetype>
           <v:shape id="_x0000_i1025" type="#_x0000_t75" style="width:481.7pt;height:369pt" o:ole="">
-            <v:imagedata r:id="rId6" o:title=""/>
+            <v:imagedata r:id="rId7" o:title=""/>
           </v:shape>
-          <o:OLEObject Type="Embed" ProgID="Visio.Drawing.15" ShapeID="_x0000_i1025" DrawAspect="Content" ObjectID="_1527059049" r:id="rId7"/>
+          <o:OLEObject Type="Embed" ProgID="Visio.Drawing.15" ShapeID="_x0000_i1025" DrawAspect="Content" ObjectID="_1527063831" r:id="rId8"/>
         </w:object>
       </w:r>
     </w:p>
@@ -200,74 +200,166 @@
       <w:r>
         <w:t xml:space="preserve">Figur </w:t>
       </w:r>
+      <w:fldSimple w:instr=" SEQ Figur \* ARABIC ">
+        <w:r>
+          <w:rPr>
+            <w:noProof/>
+          </w:rPr>
+          <w:t>1</w:t>
+        </w:r>
+      </w:fldSimple>
+      <w:bookmarkEnd w:id="7"/>
+      <w:r>
+        <w:t xml:space="preserve"> - overordnet klassediagram for styreboksen.</w:t>
+      </w:r>
+    </w:p>
+    <w:p>
+      <w:pPr>
+        <w:pStyle w:val="Overskrift3"/>
+      </w:pPr>
+      <w:r>
+        <w:t xml:space="preserve"> </w:t>
+      </w:r>
+      <w:r>
+        <w:t>Implementering og design af SD kort driver klassen</w:t>
+      </w:r>
+      <w:r>
+        <w:t>(TF)</w:t>
+      </w:r>
+    </w:p>
+    <w:p>
+      <w:commentRangeStart w:id="8"/>
+      <w:r>
+        <w:t xml:space="preserve">SD kort </w:t>
+      </w:r>
+      <w:commentRangeEnd w:id="8"/>
+      <w:r>
+        <w:rPr>
+          <w:rStyle w:val="Kommentarhenvisning"/>
+        </w:rPr>
+        <w:commentReference w:id="8"/>
+      </w:r>
+      <w:r>
+        <w:t xml:space="preserve">driver klassen udvikles ud fra </w:t>
+      </w:r>
+      <w:commentRangeStart w:id="9"/>
+      <w:r>
+        <w:t>sd</w:t>
+      </w:r>
+      <w:commentRangeEnd w:id="9"/>
+      <w:r>
+        <w:rPr>
+          <w:rStyle w:val="Kommentarhenvisning"/>
+        </w:rPr>
+        <w:commentReference w:id="9"/>
+      </w:r>
+      <w:r>
+        <w:t xml:space="preserve"> simplifed specifikation der er vedlagt som bilag, der benyttes atmega2560 indbyggede SPI modul til at kommunikere med SD-kortet i SPI mode. </w:t>
+      </w:r>
+    </w:p>
+    <w:p>
+      <w:r>
+        <w:t>I forbindelse med implementeringen af SD-kort driveren opstod der en problemstilling med håndteringen af SD-kortets adressering. Der benyttes i SD-kortet en 32 bits adressering, og ATmega2560 sender data i 8 bits sekvenser på SPI bussen. Dette er løst ved at typecaste</w:t>
+      </w:r>
+      <w:bookmarkStart w:id="10" w:name="_GoBack"/>
+      <w:bookmarkEnd w:id="10"/>
+      <w:r>
+        <w:t xml:space="preserve"> en long til en pointer til en unsigned char </w:t>
+      </w:r>
+      <w:r>
+        <w:lastRenderedPageBreak/>
+        <w:t xml:space="preserve">hvorved det kan håndteres i koden som et array med 4 pladser. Dette array kan nu benyttes til at sende de 4 bytes til SD-kortet. Implementeringen i koden kan ses på </w:t>
+      </w:r>
       <w:r>
         <w:fldChar w:fldCharType="begin"/>
       </w:r>
       <w:r>
-        <w:instrText xml:space="preserve"> SEQ Figur \* ARABIC </w:instrText>
+        <w:instrText xml:space="preserve"> REF _Ref453321917 \h </w:instrText>
       </w:r>
       <w:r>
         <w:fldChar w:fldCharType="separate"/>
       </w:r>
       <w:r>
+        <w:t xml:space="preserve">Figur </w:t>
+      </w:r>
+      <w:r>
         <w:rPr>
           <w:noProof/>
         </w:rPr>
-        <w:t>1</w:t>
-      </w:r>
+        <w:t>2</w:t>
+      </w:r>
+      <w:r>
+        <w:fldChar w:fldCharType="end"/>
+      </w:r>
+      <w:r>
+        <w:t>.</w:t>
+      </w:r>
+    </w:p>
+    <w:p>
+      <w:pPr>
+        <w:keepNext/>
+      </w:pPr>
       <w:r>
         <w:rPr>
           <w:noProof/>
-        </w:rPr>
-        <w:fldChar w:fldCharType="end"/>
-      </w:r>
-      <w:bookmarkEnd w:id="7"/>
-      <w:r>
-        <w:t xml:space="preserve"> - overordnet klassediagram for styreboksen.</w:t>
-      </w:r>
-    </w:p>
-    <w:p>
-      <w:pPr>
-        <w:pStyle w:val="Overskrift3"/>
-      </w:pPr>
-      <w:r>
-        <w:t xml:space="preserve"> </w:t>
-      </w:r>
-      <w:r>
-        <w:t>Implementering og design af SD kort driver klassen</w:t>
-      </w:r>
-      <w:r>
-        <w:t>(TF)</w:t>
-      </w:r>
-    </w:p>
-    <w:p>
-      <w:commentRangeStart w:id="8"/>
-      <w:r>
-        <w:t xml:space="preserve">SD kort </w:t>
-      </w:r>
-      <w:commentRangeEnd w:id="8"/>
-      <w:r>
-        <w:rPr>
-          <w:rStyle w:val="Kommentarhenvisning"/>
-        </w:rPr>
-        <w:commentReference w:id="8"/>
-      </w:r>
-      <w:r>
-        <w:t xml:space="preserve">driver klassen udvikles ud fra </w:t>
-      </w:r>
-      <w:commentRangeStart w:id="9"/>
-      <w:r>
-        <w:t>sd</w:t>
-      </w:r>
-      <w:commentRangeEnd w:id="9"/>
-      <w:r>
-        <w:rPr>
-          <w:rStyle w:val="Kommentarhenvisning"/>
-        </w:rPr>
-        <w:commentReference w:id="9"/>
-      </w:r>
-      <w:r>
-        <w:t xml:space="preserve"> simplifed specifikation der er vedlagt som bilag, der benyttes atmega2560 indbyggede SPI modul til at kommunikere med SD-kortet i SPI mode. </w:t>
+          <w:lang w:eastAsia="da-DK"/>
+        </w:rPr>
+        <w:drawing>
+          <wp:inline distT="0" distB="0" distL="0" distR="0" wp14:anchorId="21BAC116" wp14:editId="5B03886F">
+            <wp:extent cx="6120130" cy="2700655"/>
+            <wp:effectExtent l="0" t="0" r="0" b="4445"/>
+            <wp:docPr id="1" name="Billede 1"/>
+            <wp:cNvGraphicFramePr>
+              <a:graphicFrameLocks xmlns:a="http://schemas.openxmlformats.org/drawingml/2006/main" noChangeAspect="1"/>
+            </wp:cNvGraphicFramePr>
+            <a:graphic xmlns:a="http://schemas.openxmlformats.org/drawingml/2006/main">
+              <a:graphicData uri="http://schemas.openxmlformats.org/drawingml/2006/picture">
+                <pic:pic xmlns:pic="http://schemas.openxmlformats.org/drawingml/2006/picture">
+                  <pic:nvPicPr>
+                    <pic:cNvPr id="1" name=""/>
+                    <pic:cNvPicPr/>
+                  </pic:nvPicPr>
+                  <pic:blipFill>
+                    <a:blip r:embed="rId9"/>
+                    <a:stretch>
+                      <a:fillRect/>
+                    </a:stretch>
+                  </pic:blipFill>
+                  <pic:spPr>
+                    <a:xfrm>
+                      <a:off x="0" y="0"/>
+                      <a:ext cx="6120130" cy="2700655"/>
+                    </a:xfrm>
+                    <a:prstGeom prst="rect">
+                      <a:avLst/>
+                    </a:prstGeom>
+                  </pic:spPr>
+                </pic:pic>
+              </a:graphicData>
+            </a:graphic>
+          </wp:inline>
+        </w:drawing>
+      </w:r>
+    </w:p>
+    <w:p>
+      <w:pPr>
+        <w:pStyle w:val="Billedtekst"/>
+      </w:pPr>
+      <w:bookmarkStart w:id="11" w:name="_Ref453321917"/>
+      <w:r>
+        <w:t xml:space="preserve">Figur </w:t>
+      </w:r>
+      <w:fldSimple w:instr=" SEQ Figur \* ARABIC ">
+        <w:r>
+          <w:rPr>
+            <w:noProof/>
+          </w:rPr>
+          <w:t>2</w:t>
+        </w:r>
+      </w:fldSimple>
+      <w:bookmarkEnd w:id="11"/>
+      <w:r>
+        <w:t xml:space="preserve"> - uddrag af readBlock implementering for at vise håndtering af SD-kort adressering</w:t>
       </w:r>
     </w:p>
     <w:p>
@@ -280,16 +372,16 @@
       <w:r>
         <w:t xml:space="preserve">tions hvorefter disse testes med </w:t>
       </w:r>
-      <w:commentRangeStart w:id="10"/>
+      <w:commentRangeStart w:id="12"/>
       <w:r>
         <w:t xml:space="preserve">sd kort </w:t>
       </w:r>
-      <w:commentRangeEnd w:id="10"/>
-      <w:r>
-        <w:rPr>
-          <w:rStyle w:val="Kommentarhenvisning"/>
-        </w:rPr>
-        <w:commentReference w:id="10"/>
+      <w:commentRangeEnd w:id="12"/>
+      <w:r>
+        <w:rPr>
+          <w:rStyle w:val="Kommentarhenvisning"/>
+        </w:rPr>
+        <w:commentReference w:id="12"/>
       </w:r>
       <w:r>
         <w:t xml:space="preserve">modulet via det vedlagte testprogram. </w:t>
@@ -297,33 +389,32 @@
     </w:p>
     <w:p>
       <w:r>
-        <w:lastRenderedPageBreak/>
         <w:t xml:space="preserve">Den mest udfordrende del af softwaren til </w:t>
       </w:r>
-      <w:commentRangeStart w:id="11"/>
+      <w:commentRangeStart w:id="13"/>
       <w:r>
         <w:t xml:space="preserve">sd-kort </w:t>
       </w:r>
-      <w:commentRangeEnd w:id="11"/>
-      <w:r>
-        <w:rPr>
-          <w:rStyle w:val="Kommentarhenvisning"/>
-        </w:rPr>
-        <w:commentReference w:id="11"/>
+      <w:commentRangeEnd w:id="13"/>
+      <w:r>
+        <w:rPr>
+          <w:rStyle w:val="Kommentarhenvisning"/>
+        </w:rPr>
+        <w:commentReference w:id="13"/>
       </w:r>
       <w:r>
         <w:t xml:space="preserve">driveren ligger i at få initieringsprocessen til at forløbe korrekt da </w:t>
       </w:r>
-      <w:commentRangeStart w:id="12"/>
+      <w:commentRangeStart w:id="14"/>
       <w:r>
         <w:t xml:space="preserve">sd-kort </w:t>
       </w:r>
-      <w:commentRangeEnd w:id="12"/>
-      <w:r>
-        <w:rPr>
-          <w:rStyle w:val="Kommentarhenvisning"/>
-        </w:rPr>
-        <w:commentReference w:id="12"/>
+      <w:commentRangeEnd w:id="14"/>
+      <w:r>
+        <w:rPr>
+          <w:rStyle w:val="Kommentarhenvisning"/>
+        </w:rPr>
+        <w:commentReference w:id="14"/>
       </w:r>
       <w:r>
         <w:t>er meget sarte i forhold til timingen på de enkelte kommandoer, hvilket gør at det kan være nødvendigt at gennemgå initi</w:t>
@@ -331,44 +422,44 @@
       <w:r>
         <w:t xml:space="preserve">eringsforløbet mere end en gang. Derudover er der forskel på initierinsprocessen afhængigt af hvilken type </w:t>
       </w:r>
-      <w:commentRangeStart w:id="13"/>
+      <w:commentRangeStart w:id="15"/>
       <w:r>
         <w:t xml:space="preserve">sd kort </w:t>
       </w:r>
-      <w:commentRangeEnd w:id="13"/>
-      <w:r>
-        <w:rPr>
-          <w:rStyle w:val="Kommentarhenvisning"/>
-        </w:rPr>
-        <w:commentReference w:id="13"/>
+      <w:commentRangeEnd w:id="15"/>
+      <w:r>
+        <w:rPr>
+          <w:rStyle w:val="Kommentarhenvisning"/>
+        </w:rPr>
+        <w:commentReference w:id="15"/>
       </w:r>
       <w:r>
         <w:t xml:space="preserve">der anvendes, her i projektet er der anvendt et kingston </w:t>
       </w:r>
-      <w:commentRangeStart w:id="14"/>
+      <w:commentRangeStart w:id="16"/>
       <w:r>
         <w:t>SD kort</w:t>
       </w:r>
-      <w:commentRangeEnd w:id="14"/>
-      <w:r>
-        <w:rPr>
-          <w:rStyle w:val="Kommentarhenvisning"/>
-        </w:rPr>
-        <w:commentReference w:id="14"/>
+      <w:commentRangeEnd w:id="16"/>
+      <w:r>
+        <w:rPr>
+          <w:rStyle w:val="Kommentarhenvisning"/>
+        </w:rPr>
+        <w:commentReference w:id="16"/>
       </w:r>
       <w:r>
         <w:t xml:space="preserve"> af typen SDHC der er et </w:t>
       </w:r>
-      <w:commentRangeStart w:id="15"/>
+      <w:commentRangeStart w:id="17"/>
       <w:r>
         <w:t xml:space="preserve">high capasity </w:t>
       </w:r>
-      <w:commentRangeEnd w:id="15"/>
-      <w:r>
-        <w:rPr>
-          <w:rStyle w:val="Kommentarhenvisning"/>
-        </w:rPr>
-        <w:commentReference w:id="15"/>
+      <w:commentRangeEnd w:id="17"/>
+      <w:r>
+        <w:rPr>
+          <w:rStyle w:val="Kommentarhenvisning"/>
+        </w:rPr>
+        <w:commentReference w:id="17"/>
       </w:r>
       <w:r>
         <w:t>kort der kun kan læses og skrives fra i hele 512 bytes blokke.</w:t>
@@ -376,16 +467,16 @@
       <w:r>
         <w:t xml:space="preserve"> Driveren er for at holde den simpel lavet så den kun understøtter </w:t>
       </w:r>
-      <w:commentRangeStart w:id="16"/>
+      <w:commentRangeStart w:id="18"/>
       <w:r>
         <w:t xml:space="preserve">sd kort </w:t>
       </w:r>
-      <w:commentRangeEnd w:id="16"/>
-      <w:r>
-        <w:rPr>
-          <w:rStyle w:val="Kommentarhenvisning"/>
-        </w:rPr>
-        <w:commentReference w:id="16"/>
+      <w:commentRangeEnd w:id="18"/>
+      <w:r>
+        <w:rPr>
+          <w:rStyle w:val="Kommentarhenvisning"/>
+        </w:rPr>
+        <w:commentReference w:id="18"/>
       </w:r>
       <w:r>
         <w:t>af denne type.</w:t>
@@ -395,30 +486,30 @@
       <w:r>
         <w:t xml:space="preserve">For en detaljeret beskrivelse af initieringen af </w:t>
       </w:r>
-      <w:commentRangeStart w:id="17"/>
+      <w:commentRangeStart w:id="19"/>
       <w:r>
         <w:t xml:space="preserve">sd-kortet </w:t>
       </w:r>
-      <w:commentRangeEnd w:id="17"/>
-      <w:r>
-        <w:rPr>
-          <w:rStyle w:val="Kommentarhenvisning"/>
-        </w:rPr>
-        <w:commentReference w:id="17"/>
+      <w:commentRangeEnd w:id="19"/>
+      <w:r>
+        <w:rPr>
+          <w:rStyle w:val="Kommentarhenvisning"/>
+        </w:rPr>
+        <w:commentReference w:id="19"/>
       </w:r>
       <w:r>
         <w:t xml:space="preserve">se </w:t>
       </w:r>
-      <w:commentRangeStart w:id="18"/>
+      <w:commentRangeStart w:id="20"/>
       <w:r>
         <w:t>projektdokumentationen</w:t>
       </w:r>
-      <w:commentRangeEnd w:id="18"/>
-      <w:r>
-        <w:rPr>
-          <w:rStyle w:val="Kommentarhenvisning"/>
-        </w:rPr>
-        <w:commentReference w:id="18"/>
+      <w:commentRangeEnd w:id="20"/>
+      <w:r>
+        <w:rPr>
+          <w:rStyle w:val="Kommentarhenvisning"/>
+        </w:rPr>
+        <w:commentReference w:id="20"/>
       </w:r>
       <w:r>
         <w:t>.</w:t>
@@ -444,7 +535,7 @@
         <w:rPr>
           <w:noProof/>
         </w:rPr>
-        <w:t>2</w:t>
+        <w:t>3</w:t>
       </w:r>
       <w:r>
         <w:fldChar w:fldCharType="end"/>
@@ -460,9 +551,9 @@
       <w:r>
         <w:object w:dxaOrig="5476" w:dyaOrig="5670" w14:anchorId="6FA9AAC5">
           <v:shape id="_x0000_i1026" type="#_x0000_t75" style="width:353.15pt;height:366pt" o:ole="">
-            <v:imagedata r:id="rId8" o:title=""/>
+            <v:imagedata r:id="rId10" o:title=""/>
           </v:shape>
-          <o:OLEObject Type="Embed" ProgID="Visio.Drawing.15" ShapeID="_x0000_i1026" DrawAspect="Content" ObjectID="_1527059050" r:id="rId9"/>
+          <o:OLEObject Type="Embed" ProgID="Visio.Drawing.15" ShapeID="_x0000_i1026" DrawAspect="Content" ObjectID="_1527063832" r:id="rId11"/>
         </w:object>
       </w:r>
     </w:p>
@@ -470,32 +561,19 @@
       <w:pPr>
         <w:pStyle w:val="Billedtekst"/>
       </w:pPr>
-      <w:bookmarkStart w:id="19" w:name="_Ref453244147"/>
+      <w:bookmarkStart w:id="21" w:name="_Ref453244147"/>
       <w:r>
         <w:t xml:space="preserve">Figur </w:t>
       </w:r>
-      <w:r>
-        <w:fldChar w:fldCharType="begin"/>
-      </w:r>
-      <w:r>
-        <w:instrText xml:space="preserve"> SEQ Figur \* ARABIC </w:instrText>
-      </w:r>
-      <w:r>
-        <w:fldChar w:fldCharType="separate"/>
-      </w:r>
-      <w:r>
-        <w:rPr>
-          <w:noProof/>
-        </w:rPr>
-        <w:t>2</w:t>
-      </w:r>
-      <w:r>
-        <w:rPr>
-          <w:noProof/>
-        </w:rPr>
-        <w:fldChar w:fldCharType="end"/>
-      </w:r>
-      <w:bookmarkEnd w:id="19"/>
+      <w:fldSimple w:instr=" SEQ Figur \* ARABIC ">
+        <w:r>
+          <w:rPr>
+            <w:noProof/>
+          </w:rPr>
+          <w:t>3</w:t>
+        </w:r>
+      </w:fldSimple>
+      <w:bookmarkEnd w:id="21"/>
       <w:r>
         <w:t xml:space="preserve"> - klassediagram for sdCard klassen</w:t>
       </w:r>
@@ -511,12 +589,7 @@
         <w:t xml:space="preserve">-kort, </w:t>
       </w:r>
       <w:r>
-        <w:t xml:space="preserve">hvor der via en USB tilkoblet PC sendes testdata via UART </w:t>
-      </w:r>
-      <w:bookmarkStart w:id="20" w:name="_GoBack"/>
-      <w:bookmarkEnd w:id="20"/>
-      <w:r>
-        <w:t>indeholdende hvad der skrives på til SD-kortet, samt hvad der udlæses. De skulle gerne være ens.</w:t>
+        <w:t>hvor der via en USB tilkoblet PC sendes testdata via UART indeholdende hvad der skrives på til SD-kortet, samt hvad der udlæses. De skulle gerne være ens.</w:t>
       </w:r>
     </w:p>
     <w:sectPr>
@@ -683,39 +756,7 @@
       </w:r>
     </w:p>
   </w:comment>
-  <w:comment w:id="10" w:author="Dennis Poulsen" w:date="2016-06-10T08:58:00Z" w:initials="DP">
-    <w:p>
-      <w:pPr>
-        <w:pStyle w:val="Kommentartekst"/>
-      </w:pPr>
-      <w:r>
-        <w:rPr>
-          <w:rStyle w:val="Kommentarhenvisning"/>
-        </w:rPr>
-        <w:annotationRef/>
-      </w:r>
-      <w:r>
-        <w:t>SD-kort</w:t>
-      </w:r>
-    </w:p>
-  </w:comment>
-  <w:comment w:id="11" w:author="Dennis Poulsen" w:date="2016-06-10T08:59:00Z" w:initials="DP">
-    <w:p>
-      <w:pPr>
-        <w:pStyle w:val="Kommentartekst"/>
-      </w:pPr>
-      <w:r>
-        <w:rPr>
-          <w:rStyle w:val="Kommentarhenvisning"/>
-        </w:rPr>
-        <w:annotationRef/>
-      </w:r>
-      <w:r>
-        <w:t>SD-kort</w:t>
-      </w:r>
-    </w:p>
-  </w:comment>
-  <w:comment w:id="12" w:author="Dennis Poulsen" w:date="2016-06-10T09:00:00Z" w:initials="DP">
+  <w:comment w:id="12" w:author="Dennis Poulsen" w:date="2016-06-10T08:58:00Z" w:initials="DP">
     <w:p>
       <w:pPr>
         <w:pStyle w:val="Kommentartekst"/>
@@ -747,7 +788,7 @@
       </w:r>
     </w:p>
   </w:comment>
-  <w:comment w:id="14" w:author="Dennis Poulsen" w:date="2016-06-10T09:02:00Z" w:initials="DP">
+  <w:comment w:id="14" w:author="Dennis Poulsen" w:date="2016-06-10T09:00:00Z" w:initials="DP">
     <w:p>
       <w:pPr>
         <w:pStyle w:val="Kommentartekst"/>
@@ -763,7 +804,7 @@
       </w:r>
     </w:p>
   </w:comment>
-  <w:comment w:id="15" w:author="Dennis Poulsen" w:date="2016-06-10T09:00:00Z" w:initials="DP">
+  <w:comment w:id="15" w:author="Dennis Poulsen" w:date="2016-06-10T08:59:00Z" w:initials="DP">
     <w:p>
       <w:pPr>
         <w:pStyle w:val="Kommentartekst"/>
@@ -775,11 +816,43 @@
         <w:annotationRef/>
       </w:r>
       <w:r>
+        <w:t>SD-kort</w:t>
+      </w:r>
+    </w:p>
+  </w:comment>
+  <w:comment w:id="16" w:author="Dennis Poulsen" w:date="2016-06-10T09:02:00Z" w:initials="DP">
+    <w:p>
+      <w:pPr>
+        <w:pStyle w:val="Kommentartekst"/>
+      </w:pPr>
+      <w:r>
+        <w:rPr>
+          <w:rStyle w:val="Kommentarhenvisning"/>
+        </w:rPr>
+        <w:annotationRef/>
+      </w:r>
+      <w:r>
+        <w:t>SD-kort</w:t>
+      </w:r>
+    </w:p>
+  </w:comment>
+  <w:comment w:id="17" w:author="Dennis Poulsen" w:date="2016-06-10T09:00:00Z" w:initials="DP">
+    <w:p>
+      <w:pPr>
+        <w:pStyle w:val="Kommentartekst"/>
+      </w:pPr>
+      <w:r>
+        <w:rPr>
+          <w:rStyle w:val="Kommentarhenvisning"/>
+        </w:rPr>
+        <w:annotationRef/>
+      </w:r>
+      <w:r>
         <w:t>High capacity</w:t>
       </w:r>
     </w:p>
   </w:comment>
-  <w:comment w:id="16" w:author="Dennis Poulsen" w:date="2016-06-10T09:00:00Z" w:initials="DP">
+  <w:comment w:id="18" w:author="Dennis Poulsen" w:date="2016-06-10T09:00:00Z" w:initials="DP">
     <w:p>
       <w:pPr>
         <w:pStyle w:val="Kommentartekst"/>
@@ -792,7 +865,7 @@
       </w:r>
     </w:p>
   </w:comment>
-  <w:comment w:id="17" w:author="Dennis Poulsen" w:date="2016-06-10T09:01:00Z" w:initials="DP">
+  <w:comment w:id="19" w:author="Dennis Poulsen" w:date="2016-06-10T09:01:00Z" w:initials="DP">
     <w:p>
       <w:pPr>
         <w:pStyle w:val="Kommentartekst"/>
@@ -808,7 +881,7 @@
       </w:r>
     </w:p>
   </w:comment>
-  <w:comment w:id="18" w:author="Dennis Poulsen" w:date="2016-06-10T09:01:00Z" w:initials="DP">
+  <w:comment w:id="20" w:author="Dennis Poulsen" w:date="2016-06-10T09:01:00Z" w:initials="DP">
     <w:p>
       <w:pPr>
         <w:pStyle w:val="Kommentartekst"/>
@@ -981,6 +1054,7 @@
     <w:lsdException w:name="HTML Sample" w:semiHidden="1" w:unhideWhenUsed="1"/>
     <w:lsdException w:name="HTML Typewriter" w:semiHidden="1" w:unhideWhenUsed="1"/>
     <w:lsdException w:name="HTML Variable" w:semiHidden="1" w:unhideWhenUsed="1"/>
+    <w:lsdException w:name="Normal Table" w:semiHidden="1" w:unhideWhenUsed="1"/>
     <w:lsdException w:name="annotation subject" w:semiHidden="1" w:unhideWhenUsed="1"/>
     <w:lsdException w:name="No List" w:semiHidden="1" w:unhideWhenUsed="1"/>
     <w:lsdException w:name="Outline List 1" w:semiHidden="1" w:unhideWhenUsed="1"/>
@@ -1027,8 +1101,10 @@
     <w:lsdException w:name="Table Subtle 2" w:semiHidden="1" w:unhideWhenUsed="1"/>
     <w:lsdException w:name="Table Web 1" w:semiHidden="1" w:unhideWhenUsed="1"/>
     <w:lsdException w:name="Table Web 2" w:semiHidden="1" w:unhideWhenUsed="1"/>
+    <w:lsdException w:name="Table Web 3" w:semiHidden="1" w:unhideWhenUsed="1"/>
     <w:lsdException w:name="Balloon Text" w:semiHidden="1" w:unhideWhenUsed="1"/>
     <w:lsdException w:name="Table Grid" w:uiPriority="39"/>
+    <w:lsdException w:name="Table Theme" w:semiHidden="1" w:unhideWhenUsed="1"/>
     <w:lsdException w:name="Placeholder Text" w:semiHidden="1"/>
     <w:lsdException w:name="No Spacing" w:uiPriority="1" w:qFormat="1"/>
     <w:lsdException w:name="Light Shading" w:uiPriority="60"/>
@@ -1805,4 +1881,16 @@
     </a:ext>
   </a:extLst>
 </a:theme>
+</file>
+
+<file path=customXml/item1.xml><?xml version="1.0" encoding="utf-8"?>
+<b:Sources xmlns:b="http://schemas.openxmlformats.org/officeDocument/2006/bibliography" xmlns="http://schemas.openxmlformats.org/officeDocument/2006/bibliography" SelectedStyle="\APASixthEditionOfficeOnline.xsl" StyleName="APA" Version="6"/>
+</file>
+
+<file path=customXml/itemProps1.xml><?xml version="1.0" encoding="utf-8"?>
+<ds:datastoreItem xmlns:ds="http://schemas.openxmlformats.org/officeDocument/2006/customXml" ds:itemID="{AE5F08F5-8D53-4F32-BF21-597BB04BFF70}">
+  <ds:schemaRefs>
+    <ds:schemaRef ds:uri="http://schemas.openxmlformats.org/officeDocument/2006/bibliography"/>
+  </ds:schemaRefs>
+</ds:datastoreItem>
 </file>
</xml_diff>